<commit_message>
sends the port number
</commit_message>
<xml_diff>
--- a/DESIGN DOCUMENT.docx
+++ b/DESIGN DOCUMENT.docx
@@ -1,6 +1,6 @@
 
 <file path=word/document.xml><?xml version="1.0" encoding="utf-8"?>
-<w:document xmlns:ve="http://schemas.openxmlformats.org/markup-compatibility/2006" xmlns:o="urn:schemas-microsoft-com:office:office" xmlns:r="http://schemas.openxmlformats.org/officeDocument/2006/relationships" xmlns:m="http://schemas.openxmlformats.org/officeDocument/2006/math" xmlns:v="urn:schemas-microsoft-com:vml" xmlns:wp="http://schemas.openxmlformats.org/drawingml/2006/wordprocessingDrawing" xmlns:w10="urn:schemas-microsoft-com:office:word" xmlns:w="http://schemas.openxmlformats.org/wordprocessingml/2006/main" xmlns:wne="http://schemas.microsoft.com/office/word/2006/wordml">
+<w:document xmlns:wpc="http://schemas.microsoft.com/office/word/2010/wordprocessingCanvas" xmlns:mc="http://schemas.openxmlformats.org/markup-compatibility/2006" xmlns:o="urn:schemas-microsoft-com:office:office" xmlns:r="http://schemas.openxmlformats.org/officeDocument/2006/relationships" xmlns:m="http://schemas.openxmlformats.org/officeDocument/2006/math" xmlns:v="urn:schemas-microsoft-com:vml" xmlns:wp14="http://schemas.microsoft.com/office/word/2010/wordprocessingDrawing" xmlns:wp="http://schemas.openxmlformats.org/drawingml/2006/wordprocessingDrawing" xmlns:w10="urn:schemas-microsoft-com:office:word" xmlns:w="http://schemas.openxmlformats.org/wordprocessingml/2006/main" xmlns:w14="http://schemas.microsoft.com/office/word/2010/wordml" xmlns:wpg="http://schemas.microsoft.com/office/word/2010/wordprocessingGroup" xmlns:wpi="http://schemas.microsoft.com/office/word/2010/wordprocessingInk" xmlns:wne="http://schemas.microsoft.com/office/word/2006/wordml" xmlns:wps="http://schemas.microsoft.com/office/word/2010/wordprocessingShape" mc:Ignorable="w14 wp14">
   <w:body>
     <w:p>
       <w:pPr>
@@ -79,23 +79,7 @@
           <w:sz w:val="24"/>
           <w:szCs w:val="24"/>
         </w:rPr>
-        <w:t xml:space="preserve">Create a </w:t>
-      </w:r>
-      <w:proofErr w:type="spellStart"/>
-      <w:r>
-        <w:rPr>
-          <w:sz w:val="24"/>
-          <w:szCs w:val="24"/>
-        </w:rPr>
-        <w:t>chatroom</w:t>
-      </w:r>
-      <w:proofErr w:type="spellEnd"/>
-      <w:r>
-        <w:rPr>
-          <w:sz w:val="24"/>
-          <w:szCs w:val="24"/>
-        </w:rPr>
-        <w:t xml:space="preserve">: </w:t>
+        <w:t xml:space="preserve">Create a chatroom: </w:t>
       </w:r>
       <w:r>
         <w:rPr>
@@ -109,23 +93,14 @@
           <w:sz w:val="24"/>
           <w:szCs w:val="24"/>
         </w:rPr>
-        <w:t xml:space="preserve"> (buffer size</w:t>
-      </w:r>
-      <w:proofErr w:type="gramStart"/>
-      <w:r>
-        <w:rPr>
-          <w:sz w:val="24"/>
-          <w:szCs w:val="24"/>
-        </w:rPr>
-        <w:t>)(</w:t>
-      </w:r>
-      <w:proofErr w:type="gramEnd"/>
-      <w:r>
-        <w:rPr>
-          <w:sz w:val="24"/>
-          <w:szCs w:val="24"/>
-        </w:rPr>
-        <w:t>different ports?</w:t>
+        <w:t xml:space="preserve">  </w:t>
+      </w:r>
+      <w:r>
+        <w:rPr>
+          <w:sz w:val="24"/>
+          <w:szCs w:val="24"/>
+        </w:rPr>
+        <w:t>(different ports?</w:t>
       </w:r>
       <w:r>
         <w:rPr>
@@ -166,23 +141,7 @@
           <w:sz w:val="24"/>
           <w:szCs w:val="24"/>
         </w:rPr>
-        <w:t xml:space="preserve">Join a </w:t>
-      </w:r>
-      <w:proofErr w:type="spellStart"/>
-      <w:r>
-        <w:rPr>
-          <w:sz w:val="24"/>
-          <w:szCs w:val="24"/>
-        </w:rPr>
-        <w:t>chatroom</w:t>
-      </w:r>
-      <w:proofErr w:type="spellEnd"/>
-      <w:r>
-        <w:rPr>
-          <w:sz w:val="24"/>
-          <w:szCs w:val="24"/>
-        </w:rPr>
-        <w:t xml:space="preserve">: </w:t>
+        <w:t xml:space="preserve">Join a chatroom: </w:t>
       </w:r>
       <w:r>
         <w:rPr>
@@ -216,23 +175,7 @@
           <w:sz w:val="24"/>
           <w:szCs w:val="24"/>
         </w:rPr>
-        <w:t xml:space="preserve">Delete a </w:t>
-      </w:r>
-      <w:proofErr w:type="spellStart"/>
-      <w:r>
-        <w:rPr>
-          <w:sz w:val="24"/>
-          <w:szCs w:val="24"/>
-        </w:rPr>
-        <w:t>chatroom</w:t>
-      </w:r>
-      <w:proofErr w:type="spellEnd"/>
-      <w:r>
-        <w:rPr>
-          <w:sz w:val="24"/>
-          <w:szCs w:val="24"/>
-        </w:rPr>
-        <w:t xml:space="preserve">: </w:t>
+        <w:t xml:space="preserve">Delete a chatroom: </w:t>
       </w:r>
       <w:r>
         <w:rPr>
@@ -241,37 +184,12 @@
         </w:rPr>
         <w:t>DELETE &lt;name&gt;</w:t>
       </w:r>
-      <w:proofErr w:type="gramStart"/>
-      <w:r>
-        <w:rPr>
-          <w:sz w:val="24"/>
-          <w:szCs w:val="24"/>
-        </w:rPr>
-        <w:t>display</w:t>
-      </w:r>
-      <w:proofErr w:type="gramEnd"/>
-      <w:r>
-        <w:rPr>
-          <w:sz w:val="24"/>
-          <w:szCs w:val="24"/>
-        </w:rPr>
-        <w:t xml:space="preserve"> the available </w:t>
-      </w:r>
-      <w:proofErr w:type="spellStart"/>
-      <w:r>
-        <w:rPr>
-          <w:sz w:val="24"/>
-          <w:szCs w:val="24"/>
-        </w:rPr>
-        <w:t>chatrooms</w:t>
-      </w:r>
-      <w:proofErr w:type="spellEnd"/>
-      <w:r>
-        <w:rPr>
-          <w:sz w:val="24"/>
-          <w:szCs w:val="24"/>
-        </w:rPr>
-        <w:t xml:space="preserve">. </w:t>
+      <w:r>
+        <w:rPr>
+          <w:sz w:val="24"/>
+          <w:szCs w:val="24"/>
+        </w:rPr>
+        <w:t xml:space="preserve">display the available chatrooms. </w:t>
       </w:r>
     </w:p>
     <w:p>
@@ -302,108 +220,148 @@
           <w:sz w:val="24"/>
           <w:szCs w:val="24"/>
         </w:rPr>
-        <w:t xml:space="preserve">List pointer: </w:t>
-      </w:r>
-      <w:proofErr w:type="spellStart"/>
-      <w:r>
-        <w:rPr>
-          <w:sz w:val="24"/>
-          <w:szCs w:val="24"/>
-        </w:rPr>
-        <w:t>chatrooms</w:t>
-      </w:r>
-      <w:proofErr w:type="spellEnd"/>
-    </w:p>
-    <w:p>
-      <w:pPr>
-        <w:rPr>
-          <w:sz w:val="24"/>
-          <w:szCs w:val="24"/>
-        </w:rPr>
-      </w:pPr>
+        <w:t>Need to set a buffer size for the request.</w:t>
+      </w:r>
+    </w:p>
+    <w:p>
+      <w:pPr>
+        <w:rPr>
+          <w:sz w:val="24"/>
+          <w:szCs w:val="24"/>
+        </w:rPr>
+      </w:pPr>
+      <w:r>
+        <w:rPr>
+          <w:sz w:val="24"/>
+          <w:szCs w:val="24"/>
+        </w:rPr>
+        <w:t>List pointer: chatrooms</w:t>
+      </w:r>
+    </w:p>
+    <w:p>
+      <w:pPr>
+        <w:rPr>
+          <w:sz w:val="24"/>
+          <w:szCs w:val="24"/>
+        </w:rPr>
+      </w:pPr>
+      <w:r>
+        <w:rPr>
+          <w:sz w:val="24"/>
+          <w:szCs w:val="24"/>
+        </w:rPr>
+        <w:t>Struct name</w:t>
+      </w:r>
+      <w:r>
+        <w:rPr>
+          <w:sz w:val="24"/>
+          <w:szCs w:val="24"/>
+        </w:rPr>
+        <w:t>d</w:t>
+      </w:r>
+      <w:r>
+        <w:rPr>
+          <w:sz w:val="24"/>
+          <w:szCs w:val="24"/>
+        </w:rPr>
+        <w:t xml:space="preserve"> </w:t>
+      </w:r>
+      <w:r>
+        <w:rPr>
+          <w:sz w:val="24"/>
+          <w:szCs w:val="24"/>
+        </w:rPr>
+        <w:t>ChatRooom</w:t>
+      </w:r>
+      <w:r>
+        <w:rPr>
+          <w:sz w:val="24"/>
+          <w:szCs w:val="24"/>
+        </w:rPr>
+        <w:t xml:space="preserve">: name, </w:t>
+      </w:r>
+      <w:r>
+        <w:rPr>
+          <w:sz w:val="24"/>
+          <w:szCs w:val="24"/>
+        </w:rPr>
+        <w:t>thread</w:t>
+      </w:r>
+      <w:r>
+        <w:rPr>
+          <w:sz w:val="24"/>
+          <w:szCs w:val="24"/>
+        </w:rPr>
+        <w:t xml:space="preserve"> id, list of clients in the chat</w:t>
+      </w:r>
+      <w:r>
+        <w:rPr>
+          <w:sz w:val="24"/>
+          <w:szCs w:val="24"/>
+        </w:rPr>
+        <w:t>, socketfd (with a different port number)</w:t>
+      </w:r>
+      <w:r>
+        <w:rPr>
+          <w:sz w:val="24"/>
+          <w:szCs w:val="24"/>
+        </w:rPr>
+        <w:t xml:space="preserve">, number of clients in the chatroom. </w:t>
+      </w:r>
+    </w:p>
+    <w:p>
+      <w:pPr>
+        <w:rPr>
+          <w:sz w:val="24"/>
+          <w:szCs w:val="24"/>
+        </w:rPr>
+      </w:pPr>
+      <w:r>
+        <w:rPr>
+          <w:sz w:val="24"/>
+          <w:szCs w:val="24"/>
+        </w:rPr>
+        <w:t xml:space="preserve">Each </w:t>
+      </w:r>
+      <w:r>
+        <w:rPr>
+          <w:sz w:val="24"/>
+          <w:szCs w:val="24"/>
+        </w:rPr>
+        <w:t xml:space="preserve">chatroom has own port number </w:t>
+      </w:r>
+    </w:p>
+    <w:p>
+      <w:pPr>
+        <w:rPr>
+          <w:sz w:val="24"/>
+          <w:szCs w:val="24"/>
+        </w:rPr>
+      </w:pPr>
+      <w:r>
+        <w:rPr>
+          <w:sz w:val="24"/>
+          <w:szCs w:val="24"/>
+        </w:rPr>
+        <w:t>Using linux:</w:t>
+      </w:r>
       <w:bookmarkStart w:id="0" w:name="_GoBack"/>
       <w:bookmarkEnd w:id="0"/>
-      <w:proofErr w:type="spellStart"/>
-      <w:r>
-        <w:rPr>
-          <w:sz w:val="24"/>
-          <w:szCs w:val="24"/>
-        </w:rPr>
-        <w:t>Struct</w:t>
-      </w:r>
-      <w:proofErr w:type="spellEnd"/>
-      <w:r>
-        <w:rPr>
-          <w:sz w:val="24"/>
-          <w:szCs w:val="24"/>
-        </w:rPr>
-        <w:t xml:space="preserve"> name </w:t>
-      </w:r>
-      <w:proofErr w:type="spellStart"/>
-      <w:r>
-        <w:rPr>
-          <w:sz w:val="24"/>
-          <w:szCs w:val="24"/>
-        </w:rPr>
-        <w:t>chatroom</w:t>
-      </w:r>
-      <w:proofErr w:type="spellEnd"/>
-      <w:r>
-        <w:rPr>
-          <w:sz w:val="24"/>
-          <w:szCs w:val="24"/>
-        </w:rPr>
-        <w:t>: name, process id, list of clients in the chat</w:t>
-      </w:r>
-      <w:r>
-        <w:rPr>
-          <w:sz w:val="24"/>
-          <w:szCs w:val="24"/>
-        </w:rPr>
-        <w:t xml:space="preserve">, </w:t>
-      </w:r>
-      <w:proofErr w:type="spellStart"/>
-      <w:r>
-        <w:rPr>
-          <w:sz w:val="24"/>
-          <w:szCs w:val="24"/>
-        </w:rPr>
-        <w:t>socketfd</w:t>
-      </w:r>
-      <w:proofErr w:type="spellEnd"/>
-      <w:r>
-        <w:rPr>
-          <w:sz w:val="24"/>
-          <w:szCs w:val="24"/>
-        </w:rPr>
-        <w:t xml:space="preserve"> (with a different port number)</w:t>
-      </w:r>
-    </w:p>
-    <w:p>
-      <w:pPr>
-        <w:rPr>
-          <w:sz w:val="24"/>
-          <w:szCs w:val="24"/>
-        </w:rPr>
-      </w:pPr>
-      <w:r>
-        <w:rPr>
-          <w:sz w:val="24"/>
-          <w:szCs w:val="24"/>
-        </w:rPr>
-        <w:t xml:space="preserve">Each process has own </w:t>
-      </w:r>
-      <w:proofErr w:type="spellStart"/>
-      <w:proofErr w:type="gramStart"/>
-      <w:r>
-        <w:rPr>
-          <w:sz w:val="24"/>
-          <w:szCs w:val="24"/>
-        </w:rPr>
-        <w:t>fd</w:t>
-      </w:r>
-      <w:proofErr w:type="spellEnd"/>
-      <w:proofErr w:type="gramEnd"/>
+    </w:p>
+    <w:p>
+      <w:pPr>
+        <w:rPr>
+          <w:sz w:val="24"/>
+          <w:szCs w:val="24"/>
+        </w:rPr>
+      </w:pPr>
+      <w:r>
+        <w:rPr>
+          <w:sz w:val="24"/>
+          <w:szCs w:val="24"/>
+        </w:rPr>
+        <w:t>Compile with -lpthread</w:t>
+      </w:r>
     </w:p>
     <w:p>
       <w:pPr>
@@ -457,39 +415,7 @@
           <w:sz w:val="24"/>
           <w:szCs w:val="24"/>
         </w:rPr>
-        <w:t xml:space="preserve">Create </w:t>
-      </w:r>
-      <w:proofErr w:type="spellStart"/>
-      <w:r>
-        <w:rPr>
-          <w:sz w:val="24"/>
-          <w:szCs w:val="24"/>
-        </w:rPr>
-        <w:t>chatroom</w:t>
-      </w:r>
-      <w:proofErr w:type="spellEnd"/>
-      <w:r>
-        <w:rPr>
-          <w:sz w:val="24"/>
-          <w:szCs w:val="24"/>
-        </w:rPr>
-        <w:t xml:space="preserve">: pick from the menu and provide </w:t>
-      </w:r>
-      <w:proofErr w:type="spellStart"/>
-      <w:r>
-        <w:rPr>
-          <w:sz w:val="24"/>
-          <w:szCs w:val="24"/>
-        </w:rPr>
-        <w:t>chatroom</w:t>
-      </w:r>
-      <w:proofErr w:type="spellEnd"/>
-      <w:r>
-        <w:rPr>
-          <w:sz w:val="24"/>
-          <w:szCs w:val="24"/>
-        </w:rPr>
-        <w:t xml:space="preserve"> name. close connection</w:t>
+        <w:t>Create chatroom: pick from the menu and provide chatroom name. close connection</w:t>
       </w:r>
     </w:p>
     <w:p>
@@ -509,33 +435,8 @@
           <w:sz w:val="24"/>
           <w:szCs w:val="24"/>
         </w:rPr>
-        <w:t xml:space="preserve">Join </w:t>
-      </w:r>
-      <w:proofErr w:type="spellStart"/>
-      <w:r>
-        <w:rPr>
-          <w:sz w:val="24"/>
-          <w:szCs w:val="24"/>
-        </w:rPr>
-        <w:t>chatroom</w:t>
-      </w:r>
-      <w:proofErr w:type="spellEnd"/>
-      <w:r>
-        <w:rPr>
-          <w:sz w:val="24"/>
-          <w:szCs w:val="24"/>
-        </w:rPr>
-        <w:t xml:space="preserve">: pick from list and enter </w:t>
-      </w:r>
-      <w:proofErr w:type="spellStart"/>
-      <w:r>
-        <w:rPr>
-          <w:sz w:val="24"/>
-          <w:szCs w:val="24"/>
-        </w:rPr>
-        <w:t>chatroom</w:t>
-      </w:r>
-      <w:proofErr w:type="spellEnd"/>
+        <w:t>Join chatroom: pick from list and enter chatroom</w:t>
+      </w:r>
     </w:p>
     <w:p>
       <w:pPr>
@@ -554,39 +455,7 @@
           <w:sz w:val="24"/>
           <w:szCs w:val="24"/>
         </w:rPr>
-        <w:t xml:space="preserve">Delete </w:t>
-      </w:r>
-      <w:proofErr w:type="spellStart"/>
-      <w:r>
-        <w:rPr>
-          <w:sz w:val="24"/>
-          <w:szCs w:val="24"/>
-        </w:rPr>
-        <w:t>chatroom</w:t>
-      </w:r>
-      <w:proofErr w:type="spellEnd"/>
-      <w:r>
-        <w:rPr>
-          <w:sz w:val="24"/>
-          <w:szCs w:val="24"/>
-        </w:rPr>
-        <w:t xml:space="preserve">: delete from list of </w:t>
-      </w:r>
-      <w:proofErr w:type="spellStart"/>
-      <w:r>
-        <w:rPr>
-          <w:sz w:val="24"/>
-          <w:szCs w:val="24"/>
-        </w:rPr>
-        <w:t>chatroom</w:t>
-      </w:r>
-      <w:proofErr w:type="spellEnd"/>
-      <w:r>
-        <w:rPr>
-          <w:sz w:val="24"/>
-          <w:szCs w:val="24"/>
-        </w:rPr>
-        <w:t>. Close connection</w:t>
+        <w:t>Delete chatroom: delete from list of chatroom. Close connection</w:t>
       </w:r>
     </w:p>
     <w:p>
@@ -617,7 +486,7 @@
       </w:pPr>
     </w:p>
     <w:sectPr>
-      <w:headerReference w:type="default" r:id="rId7"/>
+      <w:headerReference w:type="default" r:id="rId8"/>
       <w:pgSz w:w="12240" w:h="15840"/>
       <w:pgMar w:top="1440" w:right="1440" w:bottom="1440" w:left="1440" w:header="720" w:footer="720" w:gutter="0"/>
       <w:cols w:space="720"/>
@@ -628,7 +497,7 @@
 </file>
 
 <file path=word/endnotes.xml><?xml version="1.0" encoding="utf-8"?>
-<w:endnotes xmlns:ve="http://schemas.openxmlformats.org/markup-compatibility/2006" xmlns:o="urn:schemas-microsoft-com:office:office" xmlns:r="http://schemas.openxmlformats.org/officeDocument/2006/relationships" xmlns:m="http://schemas.openxmlformats.org/officeDocument/2006/math" xmlns:v="urn:schemas-microsoft-com:vml" xmlns:wp="http://schemas.openxmlformats.org/drawingml/2006/wordprocessingDrawing" xmlns:w10="urn:schemas-microsoft-com:office:word" xmlns:w="http://schemas.openxmlformats.org/wordprocessingml/2006/main" xmlns:wne="http://schemas.microsoft.com/office/word/2006/wordml">
+<w:endnotes xmlns:wpc="http://schemas.microsoft.com/office/word/2010/wordprocessingCanvas" xmlns:mc="http://schemas.openxmlformats.org/markup-compatibility/2006" xmlns:o="urn:schemas-microsoft-com:office:office" xmlns:r="http://schemas.openxmlformats.org/officeDocument/2006/relationships" xmlns:m="http://schemas.openxmlformats.org/officeDocument/2006/math" xmlns:v="urn:schemas-microsoft-com:vml" xmlns:wp14="http://schemas.microsoft.com/office/word/2010/wordprocessingDrawing" xmlns:wp="http://schemas.openxmlformats.org/drawingml/2006/wordprocessingDrawing" xmlns:w10="urn:schemas-microsoft-com:office:word" xmlns:w="http://schemas.openxmlformats.org/wordprocessingml/2006/main" xmlns:w14="http://schemas.microsoft.com/office/word/2010/wordml" xmlns:wpg="http://schemas.microsoft.com/office/word/2010/wordprocessingGroup" xmlns:wpi="http://schemas.microsoft.com/office/word/2010/wordprocessingInk" xmlns:wne="http://schemas.microsoft.com/office/word/2006/wordml" xmlns:wps="http://schemas.microsoft.com/office/word/2010/wordprocessingShape" mc:Ignorable="w14 wp14">
   <w:endnote w:type="separator" w:id="-1">
     <w:p>
       <w:pPr>
@@ -653,7 +522,7 @@
 </file>
 
 <file path=word/footnotes.xml><?xml version="1.0" encoding="utf-8"?>
-<w:footnotes xmlns:ve="http://schemas.openxmlformats.org/markup-compatibility/2006" xmlns:o="urn:schemas-microsoft-com:office:office" xmlns:r="http://schemas.openxmlformats.org/officeDocument/2006/relationships" xmlns:m="http://schemas.openxmlformats.org/officeDocument/2006/math" xmlns:v="urn:schemas-microsoft-com:vml" xmlns:wp="http://schemas.openxmlformats.org/drawingml/2006/wordprocessingDrawing" xmlns:w10="urn:schemas-microsoft-com:office:word" xmlns:w="http://schemas.openxmlformats.org/wordprocessingml/2006/main" xmlns:wne="http://schemas.microsoft.com/office/word/2006/wordml">
+<w:footnotes xmlns:wpc="http://schemas.microsoft.com/office/word/2010/wordprocessingCanvas" xmlns:mc="http://schemas.openxmlformats.org/markup-compatibility/2006" xmlns:o="urn:schemas-microsoft-com:office:office" xmlns:r="http://schemas.openxmlformats.org/officeDocument/2006/relationships" xmlns:m="http://schemas.openxmlformats.org/officeDocument/2006/math" xmlns:v="urn:schemas-microsoft-com:vml" xmlns:wp14="http://schemas.microsoft.com/office/word/2010/wordprocessingDrawing" xmlns:wp="http://schemas.openxmlformats.org/drawingml/2006/wordprocessingDrawing" xmlns:w10="urn:schemas-microsoft-com:office:word" xmlns:w="http://schemas.openxmlformats.org/wordprocessingml/2006/main" xmlns:w14="http://schemas.microsoft.com/office/word/2010/wordml" xmlns:wpg="http://schemas.microsoft.com/office/word/2010/wordprocessingGroup" xmlns:wpi="http://schemas.microsoft.com/office/word/2010/wordprocessingInk" xmlns:wne="http://schemas.microsoft.com/office/word/2006/wordml" xmlns:wps="http://schemas.microsoft.com/office/word/2010/wordprocessingShape" mc:Ignorable="w14 wp14">
   <w:footnote w:type="separator" w:id="-1">
     <w:p>
       <w:pPr>
@@ -678,7 +547,7 @@
 </file>
 
 <file path=word/header1.xml><?xml version="1.0" encoding="utf-8"?>
-<w:hdr xmlns:ve="http://schemas.openxmlformats.org/markup-compatibility/2006" xmlns:o="urn:schemas-microsoft-com:office:office" xmlns:r="http://schemas.openxmlformats.org/officeDocument/2006/relationships" xmlns:m="http://schemas.openxmlformats.org/officeDocument/2006/math" xmlns:v="urn:schemas-microsoft-com:vml" xmlns:wp="http://schemas.openxmlformats.org/drawingml/2006/wordprocessingDrawing" xmlns:w10="urn:schemas-microsoft-com:office:word" xmlns:w="http://schemas.openxmlformats.org/wordprocessingml/2006/main" xmlns:wne="http://schemas.microsoft.com/office/word/2006/wordml">
+<w:hdr xmlns:wpc="http://schemas.microsoft.com/office/word/2010/wordprocessingCanvas" xmlns:mc="http://schemas.openxmlformats.org/markup-compatibility/2006" xmlns:o="urn:schemas-microsoft-com:office:office" xmlns:r="http://schemas.openxmlformats.org/officeDocument/2006/relationships" xmlns:m="http://schemas.openxmlformats.org/officeDocument/2006/math" xmlns:v="urn:schemas-microsoft-com:vml" xmlns:wp14="http://schemas.microsoft.com/office/word/2010/wordprocessingDrawing" xmlns:wp="http://schemas.openxmlformats.org/drawingml/2006/wordprocessingDrawing" xmlns:w10="urn:schemas-microsoft-com:office:word" xmlns:w="http://schemas.openxmlformats.org/wordprocessingml/2006/main" xmlns:w14="http://schemas.microsoft.com/office/word/2010/wordml" xmlns:wpg="http://schemas.microsoft.com/office/word/2010/wordprocessingGroup" xmlns:wpi="http://schemas.microsoft.com/office/word/2010/wordprocessingInk" xmlns:wne="http://schemas.microsoft.com/office/word/2006/wordml" xmlns:wps="http://schemas.microsoft.com/office/word/2010/wordprocessingShape" mc:Ignorable="w14 wp14">
   <w:p>
     <w:pPr>
       <w:pStyle w:val="Header"/>
@@ -701,7 +570,7 @@
 </file>
 
 <file path=word/numbering.xml><?xml version="1.0" encoding="utf-8"?>
-<w:numbering xmlns:ve="http://schemas.openxmlformats.org/markup-compatibility/2006" xmlns:o="urn:schemas-microsoft-com:office:office" xmlns:r="http://schemas.openxmlformats.org/officeDocument/2006/relationships" xmlns:m="http://schemas.openxmlformats.org/officeDocument/2006/math" xmlns:v="urn:schemas-microsoft-com:vml" xmlns:wp="http://schemas.openxmlformats.org/drawingml/2006/wordprocessingDrawing" xmlns:w10="urn:schemas-microsoft-com:office:word" xmlns:w="http://schemas.openxmlformats.org/wordprocessingml/2006/main" xmlns:wne="http://schemas.microsoft.com/office/word/2006/wordml">
+<w:numbering xmlns:wpc="http://schemas.microsoft.com/office/word/2010/wordprocessingCanvas" xmlns:mc="http://schemas.openxmlformats.org/markup-compatibility/2006" xmlns:o="urn:schemas-microsoft-com:office:office" xmlns:r="http://schemas.openxmlformats.org/officeDocument/2006/relationships" xmlns:m="http://schemas.openxmlformats.org/officeDocument/2006/math" xmlns:v="urn:schemas-microsoft-com:vml" xmlns:wp14="http://schemas.microsoft.com/office/word/2010/wordprocessingDrawing" xmlns:wp="http://schemas.openxmlformats.org/drawingml/2006/wordprocessingDrawing" xmlns:w10="urn:schemas-microsoft-com:office:word" xmlns:w="http://schemas.openxmlformats.org/wordprocessingml/2006/main" xmlns:w14="http://schemas.microsoft.com/office/word/2010/wordml" xmlns:wpg="http://schemas.microsoft.com/office/word/2010/wordprocessingGroup" xmlns:wpi="http://schemas.microsoft.com/office/word/2010/wordprocessingInk" xmlns:wne="http://schemas.microsoft.com/office/word/2006/wordml" xmlns:wps="http://schemas.microsoft.com/office/word/2010/wordprocessingShape" mc:Ignorable="w14 wp14">
   <w:abstractNum w:abstractNumId="0">
     <w:nsid w:val="0BC8246C"/>
     <w:multiLevelType w:val="hybridMultilevel"/>
@@ -1353,7 +1222,7 @@
 </file>
 
 <file path=word/styles.xml><?xml version="1.0" encoding="utf-8"?>
-<w:styles xmlns:r="http://schemas.openxmlformats.org/officeDocument/2006/relationships" xmlns:w="http://schemas.openxmlformats.org/wordprocessingml/2006/main">
+<w:styles xmlns:mc="http://schemas.openxmlformats.org/markup-compatibility/2006" xmlns:r="http://schemas.openxmlformats.org/officeDocument/2006/relationships" xmlns:w="http://schemas.openxmlformats.org/wordprocessingml/2006/main" xmlns:w14="http://schemas.microsoft.com/office/word/2010/wordml" mc:Ignorable="w14">
   <w:docDefaults>
     <w:rPrDefault>
       <w:rPr>
@@ -1524,7 +1393,6 @@
     <w:uiPriority w:val="99"/>
     <w:semiHidden/>
     <w:unhideWhenUsed/>
-    <w:qFormat/>
     <w:tblPr>
       <w:tblInd w:w="0" w:type="dxa"/>
       <w:tblCellMar>

</xml_diff>

<commit_message>
a copy that compiles
</commit_message>
<xml_diff>
--- a/DESIGN DOCUMENT.docx
+++ b/DESIGN DOCUMENT.docx
@@ -7,15 +7,23 @@
         <w:jc w:val="center"/>
         <w:rPr>
           <w:b/>
-          <w:sz w:val="24"/>
-          <w:szCs w:val="24"/>
+          <w:sz w:val="28"/>
+          <w:szCs w:val="28"/>
         </w:rPr>
       </w:pPr>
       <w:r>
         <w:rPr>
           <w:b/>
-          <w:sz w:val="24"/>
-          <w:szCs w:val="24"/>
+          <w:sz w:val="28"/>
+          <w:szCs w:val="28"/>
+        </w:rPr>
+        <w:t xml:space="preserve">MP3 </w:t>
+      </w:r>
+      <w:r>
+        <w:rPr>
+          <w:b/>
+          <w:sz w:val="28"/>
+          <w:szCs w:val="28"/>
         </w:rPr>
         <w:t>DESIGN DOCUMENT</w:t>
       </w:r>
@@ -27,13 +35,16 @@
           <w:ilvl w:val="0"/>
           <w:numId w:val="1"/>
         </w:numPr>
-        <w:rPr>
-          <w:sz w:val="24"/>
-          <w:szCs w:val="24"/>
-        </w:rPr>
-      </w:pPr>
-      <w:r>
-        <w:rPr>
+        <w:ind w:left="450" w:hanging="450"/>
+        <w:rPr>
+          <w:b/>
+          <w:sz w:val="24"/>
+          <w:szCs w:val="24"/>
+        </w:rPr>
+      </w:pPr>
+      <w:r>
+        <w:rPr>
+          <w:b/>
           <w:sz w:val="24"/>
           <w:szCs w:val="24"/>
         </w:rPr>
@@ -42,25 +53,142 @@
     </w:p>
     <w:p>
       <w:pPr>
-        <w:rPr>
-          <w:sz w:val="24"/>
-          <w:szCs w:val="24"/>
-        </w:rPr>
-      </w:pPr>
-      <w:r>
-        <w:rPr>
-          <w:sz w:val="24"/>
-          <w:szCs w:val="24"/>
-        </w:rPr>
-        <w:t xml:space="preserve">Once a </w:t>
-      </w:r>
-      <w:r>
-        <w:rPr>
-          <w:sz w:val="24"/>
-          <w:szCs w:val="24"/>
-        </w:rPr>
-        <w:t>client makes a connection to the server, the server will display the following options:</w:t>
-      </w:r>
+        <w:pStyle w:val="ListParagraph"/>
+        <w:ind w:left="0"/>
+        <w:rPr>
+          <w:b/>
+          <w:sz w:val="24"/>
+          <w:szCs w:val="24"/>
+        </w:rPr>
+      </w:pPr>
+    </w:p>
+    <w:p>
+      <w:pPr>
+        <w:pStyle w:val="ListParagraph"/>
+        <w:numPr>
+          <w:ilvl w:val="0"/>
+          <w:numId w:val="7"/>
+        </w:numPr>
+        <w:rPr>
+          <w:sz w:val="24"/>
+          <w:szCs w:val="24"/>
+        </w:rPr>
+      </w:pPr>
+      <w:r>
+        <w:rPr>
+          <w:sz w:val="24"/>
+          <w:szCs w:val="24"/>
+        </w:rPr>
+        <w:t xml:space="preserve">A </w:t>
+      </w:r>
+      <w:proofErr w:type="spellStart"/>
+      <w:r>
+        <w:rPr>
+          <w:sz w:val="24"/>
+          <w:szCs w:val="24"/>
+        </w:rPr>
+        <w:t>struct</w:t>
+      </w:r>
+      <w:proofErr w:type="spellEnd"/>
+      <w:r>
+        <w:rPr>
+          <w:sz w:val="24"/>
+          <w:szCs w:val="24"/>
+        </w:rPr>
+        <w:t xml:space="preserve"> called </w:t>
+      </w:r>
+      <w:proofErr w:type="spellStart"/>
+      <w:r>
+        <w:rPr>
+          <w:sz w:val="24"/>
+          <w:szCs w:val="24"/>
+        </w:rPr>
+        <w:t>ChatRoom</w:t>
+      </w:r>
+      <w:proofErr w:type="spellEnd"/>
+      <w:r>
+        <w:rPr>
+          <w:sz w:val="24"/>
+          <w:szCs w:val="24"/>
+        </w:rPr>
+        <w:t xml:space="preserve"> will hold the following information about the chat room: name, number of members, </w:t>
+      </w:r>
+      <w:proofErr w:type="spellStart"/>
+      <w:r>
+        <w:rPr>
+          <w:sz w:val="24"/>
+          <w:szCs w:val="24"/>
+        </w:rPr>
+        <w:t>fd_sets</w:t>
+      </w:r>
+      <w:proofErr w:type="spellEnd"/>
+      <w:r>
+        <w:rPr>
+          <w:sz w:val="24"/>
+          <w:szCs w:val="24"/>
+        </w:rPr>
+        <w:t>, port number, and the socket (slave) d</w:t>
+      </w:r>
+      <w:r>
+        <w:rPr>
+          <w:sz w:val="24"/>
+          <w:szCs w:val="24"/>
+        </w:rPr>
+        <w:t>escriptor</w:t>
+      </w:r>
+      <w:r>
+        <w:rPr>
+          <w:sz w:val="24"/>
+          <w:szCs w:val="24"/>
+        </w:rPr>
+        <w:t xml:space="preserve">. </w:t>
+      </w:r>
+    </w:p>
+    <w:p>
+      <w:pPr>
+        <w:pStyle w:val="ListParagraph"/>
+        <w:numPr>
+          <w:ilvl w:val="0"/>
+          <w:numId w:val="7"/>
+        </w:numPr>
+        <w:rPr>
+          <w:sz w:val="24"/>
+          <w:szCs w:val="24"/>
+        </w:rPr>
+      </w:pPr>
+      <w:r>
+        <w:rPr>
+          <w:sz w:val="24"/>
+          <w:szCs w:val="24"/>
+        </w:rPr>
+        <w:t xml:space="preserve">A vector of pointers to </w:t>
+      </w:r>
+      <w:proofErr w:type="spellStart"/>
+      <w:r>
+        <w:rPr>
+          <w:sz w:val="24"/>
+          <w:szCs w:val="24"/>
+        </w:rPr>
+        <w:t>ChatRooms</w:t>
+      </w:r>
+      <w:proofErr w:type="spellEnd"/>
+      <w:r>
+        <w:rPr>
+          <w:sz w:val="24"/>
+          <w:szCs w:val="24"/>
+        </w:rPr>
+        <w:t xml:space="preserve"> will keep track of the available chat rooms.</w:t>
+      </w:r>
+    </w:p>
+    <w:p>
+      <w:pPr>
+        <w:pStyle w:val="ListParagraph"/>
+        <w:ind w:left="1080"/>
+        <w:rPr>
+          <w:sz w:val="24"/>
+          <w:szCs w:val="24"/>
+        </w:rPr>
+      </w:pPr>
     </w:p>
     <w:p>
       <w:pPr>
@@ -79,7 +207,21 @@
           <w:sz w:val="24"/>
           <w:szCs w:val="24"/>
         </w:rPr>
-        <w:t xml:space="preserve">Create a chatroom: </w:t>
+        <w:t>Create a chat</w:t>
+      </w:r>
+      <w:r>
+        <w:rPr>
+          <w:sz w:val="24"/>
+          <w:szCs w:val="24"/>
+        </w:rPr>
+        <w:t xml:space="preserve"> </w:t>
+      </w:r>
+      <w:r>
+        <w:rPr>
+          <w:sz w:val="24"/>
+          <w:szCs w:val="24"/>
+        </w:rPr>
+        <w:t xml:space="preserve">room: </w:t>
       </w:r>
       <w:r>
         <w:rPr>
@@ -93,35 +235,44 @@
           <w:sz w:val="24"/>
           <w:szCs w:val="24"/>
         </w:rPr>
-        <w:t xml:space="preserve">  </w:t>
-      </w:r>
-      <w:r>
-        <w:rPr>
-          <w:sz w:val="24"/>
-          <w:szCs w:val="24"/>
-        </w:rPr>
-        <w:t>(different ports?</w:t>
-      </w:r>
-      <w:r>
-        <w:rPr>
-          <w:sz w:val="24"/>
-          <w:szCs w:val="24"/>
-        </w:rPr>
-        <w:t xml:space="preserve"> ONO</w:t>
-      </w:r>
-      <w:r>
-        <w:rPr>
-          <w:sz w:val="24"/>
-          <w:szCs w:val="24"/>
-        </w:rPr>
-        <w:t>)</w:t>
-      </w:r>
-      <w:r>
-        <w:rPr>
-          <w:sz w:val="24"/>
-          <w:szCs w:val="24"/>
-        </w:rPr>
-        <w:t xml:space="preserve"> can create up to five chat rooms.</w:t>
+        <w:t xml:space="preserve"> </w:t>
+      </w:r>
+      <w:r>
+        <w:rPr>
+          <w:sz w:val="24"/>
+          <w:szCs w:val="24"/>
+        </w:rPr>
+        <w:t xml:space="preserve">Generate different </w:t>
+      </w:r>
+      <w:r>
+        <w:rPr>
+          <w:sz w:val="24"/>
+          <w:szCs w:val="24"/>
+        </w:rPr>
+        <w:t>ports</w:t>
+      </w:r>
+      <w:r>
+        <w:rPr>
+          <w:sz w:val="24"/>
+          <w:szCs w:val="24"/>
+        </w:rPr>
+        <w:t xml:space="preserve"> for each new chat room created. Create a thread to handle the new </w:t>
+      </w:r>
+      <w:proofErr w:type="spellStart"/>
+      <w:r>
+        <w:rPr>
+          <w:sz w:val="24"/>
+          <w:szCs w:val="24"/>
+        </w:rPr>
+        <w:t>chatroom</w:t>
+      </w:r>
+      <w:proofErr w:type="spellEnd"/>
+      <w:r>
+        <w:rPr>
+          <w:sz w:val="24"/>
+          <w:szCs w:val="24"/>
+        </w:rPr>
+        <w:t xml:space="preserve">. </w:t>
       </w:r>
     </w:p>
     <w:p>
@@ -141,7 +292,21 @@
           <w:sz w:val="24"/>
           <w:szCs w:val="24"/>
         </w:rPr>
-        <w:t xml:space="preserve">Join a chatroom: </w:t>
+        <w:t>Join a chat</w:t>
+      </w:r>
+      <w:r>
+        <w:rPr>
+          <w:sz w:val="24"/>
+          <w:szCs w:val="24"/>
+        </w:rPr>
+        <w:t xml:space="preserve"> </w:t>
+      </w:r>
+      <w:r>
+        <w:rPr>
+          <w:sz w:val="24"/>
+          <w:szCs w:val="24"/>
+        </w:rPr>
+        <w:t xml:space="preserve">room: </w:t>
       </w:r>
       <w:r>
         <w:rPr>
@@ -155,7 +320,21 @@
           <w:sz w:val="24"/>
           <w:szCs w:val="24"/>
         </w:rPr>
-        <w:t>if there are any already created (display options) (no chat rooms created)</w:t>
+        <w:t>Check</w:t>
+      </w:r>
+      <w:r>
+        <w:rPr>
+          <w:sz w:val="24"/>
+          <w:szCs w:val="24"/>
+        </w:rPr>
+        <w:t>s</w:t>
+      </w:r>
+      <w:r>
+        <w:rPr>
+          <w:sz w:val="24"/>
+          <w:szCs w:val="24"/>
+        </w:rPr>
+        <w:t xml:space="preserve"> if there is a chat room with the requested name in the vector. If there is, return the port number of that chat room and the number of members. </w:t>
       </w:r>
     </w:p>
     <w:p>
@@ -175,7 +354,21 @@
           <w:sz w:val="24"/>
           <w:szCs w:val="24"/>
         </w:rPr>
-        <w:t xml:space="preserve">Delete a chatroom: </w:t>
+        <w:t>Delete a chat</w:t>
+      </w:r>
+      <w:r>
+        <w:rPr>
+          <w:sz w:val="24"/>
+          <w:szCs w:val="24"/>
+        </w:rPr>
+        <w:t xml:space="preserve"> </w:t>
+      </w:r>
+      <w:r>
+        <w:rPr>
+          <w:sz w:val="24"/>
+          <w:szCs w:val="24"/>
+        </w:rPr>
+        <w:t xml:space="preserve">room: </w:t>
       </w:r>
       <w:r>
         <w:rPr>
@@ -189,194 +382,92 @@
           <w:sz w:val="24"/>
           <w:szCs w:val="24"/>
         </w:rPr>
-        <w:t xml:space="preserve">display the available chatrooms. </w:t>
+        <w:t xml:space="preserve"> Checks if there is a chat room with the requested name in the vector. If there is, </w:t>
+      </w:r>
+      <w:r>
+        <w:rPr>
+          <w:sz w:val="24"/>
+          <w:szCs w:val="24"/>
+        </w:rPr>
+        <w:t>it sends a message to all the clients in present in the room and closes the slave descriptor and all the client descriptors.</w:t>
       </w:r>
     </w:p>
     <w:p>
       <w:pPr>
         <w:pStyle w:val="ListParagraph"/>
-        <w:rPr>
-          <w:sz w:val="24"/>
-          <w:szCs w:val="24"/>
-        </w:rPr>
-      </w:pPr>
-      <w:r>
-        <w:rPr>
-          <w:sz w:val="24"/>
-          <w:szCs w:val="24"/>
-        </w:rPr>
-        <w:t>Wrong option: send error: display menu again</w:t>
-      </w:r>
-    </w:p>
-    <w:p>
-      <w:pPr>
-        <w:rPr>
-          <w:sz w:val="24"/>
-          <w:szCs w:val="24"/>
-        </w:rPr>
-      </w:pPr>
-      <w:r>
-        <w:rPr>
-          <w:sz w:val="24"/>
-          <w:szCs w:val="24"/>
-        </w:rPr>
-        <w:t>Need to set a buffer size for the request.</w:t>
-      </w:r>
-    </w:p>
-    <w:p>
-      <w:pPr>
-        <w:rPr>
-          <w:sz w:val="24"/>
-          <w:szCs w:val="24"/>
-        </w:rPr>
-      </w:pPr>
-      <w:r>
-        <w:rPr>
-          <w:sz w:val="24"/>
-          <w:szCs w:val="24"/>
-        </w:rPr>
-        <w:t>List pointer: chatrooms</w:t>
-      </w:r>
-    </w:p>
-    <w:p>
-      <w:pPr>
-        <w:rPr>
-          <w:sz w:val="24"/>
-          <w:szCs w:val="24"/>
-        </w:rPr>
-      </w:pPr>
-      <w:r>
-        <w:rPr>
-          <w:sz w:val="24"/>
-          <w:szCs w:val="24"/>
-        </w:rPr>
-        <w:t>Struct name</w:t>
-      </w:r>
-      <w:r>
-        <w:rPr>
-          <w:sz w:val="24"/>
-          <w:szCs w:val="24"/>
-        </w:rPr>
-        <w:t>d</w:t>
-      </w:r>
-      <w:r>
-        <w:rPr>
-          <w:sz w:val="24"/>
-          <w:szCs w:val="24"/>
-        </w:rPr>
-        <w:t xml:space="preserve"> </w:t>
-      </w:r>
-      <w:r>
-        <w:rPr>
-          <w:sz w:val="24"/>
-          <w:szCs w:val="24"/>
-        </w:rPr>
-        <w:t>ChatRooom</w:t>
-      </w:r>
-      <w:r>
-        <w:rPr>
-          <w:sz w:val="24"/>
-          <w:szCs w:val="24"/>
-        </w:rPr>
-        <w:t xml:space="preserve">: name, </w:t>
-      </w:r>
-      <w:r>
-        <w:rPr>
-          <w:sz w:val="24"/>
-          <w:szCs w:val="24"/>
-        </w:rPr>
-        <w:t>thread</w:t>
-      </w:r>
-      <w:r>
-        <w:rPr>
-          <w:sz w:val="24"/>
-          <w:szCs w:val="24"/>
-        </w:rPr>
-        <w:t xml:space="preserve"> id, list of clients in the chat</w:t>
-      </w:r>
-      <w:r>
-        <w:rPr>
-          <w:sz w:val="24"/>
-          <w:szCs w:val="24"/>
-        </w:rPr>
-        <w:t>, socketfd (with a different port number)</w:t>
-      </w:r>
-      <w:r>
-        <w:rPr>
-          <w:sz w:val="24"/>
-          <w:szCs w:val="24"/>
-        </w:rPr>
-        <w:t xml:space="preserve">, number of clients in the chatroom. </w:t>
-      </w:r>
-    </w:p>
-    <w:p>
-      <w:pPr>
-        <w:rPr>
-          <w:sz w:val="24"/>
-          <w:szCs w:val="24"/>
-        </w:rPr>
-      </w:pPr>
-      <w:r>
-        <w:rPr>
-          <w:sz w:val="24"/>
-          <w:szCs w:val="24"/>
-        </w:rPr>
-        <w:t xml:space="preserve">Each </w:t>
-      </w:r>
-      <w:r>
-        <w:rPr>
-          <w:sz w:val="24"/>
-          <w:szCs w:val="24"/>
-        </w:rPr>
-        <w:t xml:space="preserve">chatroom has own port number </w:t>
-      </w:r>
-    </w:p>
-    <w:p>
-      <w:pPr>
-        <w:rPr>
-          <w:sz w:val="24"/>
-          <w:szCs w:val="24"/>
-        </w:rPr>
-      </w:pPr>
-      <w:r>
-        <w:rPr>
-          <w:sz w:val="24"/>
-          <w:szCs w:val="24"/>
-        </w:rPr>
-        <w:t>Using linux:</w:t>
-      </w:r>
-      <w:bookmarkStart w:id="0" w:name="_GoBack"/>
-      <w:bookmarkEnd w:id="0"/>
-    </w:p>
-    <w:p>
-      <w:pPr>
-        <w:rPr>
-          <w:sz w:val="24"/>
-          <w:szCs w:val="24"/>
-        </w:rPr>
-      </w:pPr>
-      <w:r>
-        <w:rPr>
-          <w:sz w:val="24"/>
-          <w:szCs w:val="24"/>
-        </w:rPr>
-        <w:t>Compile with -lpthread</w:t>
-      </w:r>
-    </w:p>
-    <w:p>
-      <w:pPr>
-        <w:rPr>
-          <w:sz w:val="24"/>
-          <w:szCs w:val="24"/>
-        </w:rPr>
-      </w:pPr>
-      <w:r>
-        <w:rPr>
-          <w:sz w:val="24"/>
-          <w:szCs w:val="24"/>
-        </w:rPr>
-        <w:t>Handle close connections</w:t>
-      </w:r>
+        <w:numPr>
+          <w:ilvl w:val="0"/>
+          <w:numId w:val="2"/>
+        </w:numPr>
+        <w:rPr>
+          <w:sz w:val="24"/>
+          <w:szCs w:val="24"/>
+        </w:rPr>
+      </w:pPr>
+      <w:r>
+        <w:rPr>
+          <w:sz w:val="24"/>
+          <w:szCs w:val="24"/>
+        </w:rPr>
+        <w:t>Wrong option: send error</w:t>
+      </w:r>
+      <w:r>
+        <w:rPr>
+          <w:sz w:val="24"/>
+          <w:szCs w:val="24"/>
+        </w:rPr>
+        <w:t xml:space="preserve"> to client. </w:t>
+      </w:r>
+    </w:p>
+    <w:p>
+      <w:pPr>
+        <w:pStyle w:val="ListParagraph"/>
+        <w:numPr>
+          <w:ilvl w:val="0"/>
+          <w:numId w:val="7"/>
+        </w:numPr>
+        <w:rPr>
+          <w:sz w:val="24"/>
+          <w:szCs w:val="24"/>
+        </w:rPr>
+      </w:pPr>
+      <w:r>
+        <w:rPr>
+          <w:sz w:val="24"/>
+          <w:szCs w:val="24"/>
+        </w:rPr>
+        <w:t xml:space="preserve">Thread that handles the new chat room should be able to monitor the different </w:t>
+      </w:r>
+      <w:r>
+        <w:rPr>
+          <w:sz w:val="24"/>
+          <w:szCs w:val="24"/>
+        </w:rPr>
+        <w:t>socket</w:t>
+      </w:r>
+      <w:r>
+        <w:rPr>
+          <w:sz w:val="24"/>
+          <w:szCs w:val="24"/>
+        </w:rPr>
+        <w:t xml:space="preserve"> descriptors of the clients for reads and writes. It should also handle </w:t>
+      </w:r>
+      <w:r>
+        <w:rPr>
+          <w:sz w:val="24"/>
+          <w:szCs w:val="24"/>
+        </w:rPr>
+        <w:t xml:space="preserve">connections closed by the clients. </w:t>
+      </w:r>
+    </w:p>
+    <w:p>
+      <w:pPr>
+        <w:pStyle w:val="ListParagraph"/>
+        <w:rPr>
+          <w:sz w:val="24"/>
+          <w:szCs w:val="24"/>
+        </w:rPr>
+      </w:pPr>
     </w:p>
     <w:p>
       <w:pPr>
@@ -385,18 +476,32 @@
           <w:ilvl w:val="0"/>
           <w:numId w:val="1"/>
         </w:numPr>
-        <w:rPr>
-          <w:sz w:val="24"/>
-          <w:szCs w:val="24"/>
-        </w:rPr>
-      </w:pPr>
-      <w:r>
-        <w:rPr>
+        <w:ind w:left="360"/>
+        <w:rPr>
+          <w:b/>
+          <w:sz w:val="24"/>
+          <w:szCs w:val="24"/>
+        </w:rPr>
+      </w:pPr>
+      <w:r>
+        <w:rPr>
+          <w:b/>
           <w:sz w:val="24"/>
           <w:szCs w:val="24"/>
         </w:rPr>
         <w:t>Client:</w:t>
       </w:r>
+    </w:p>
+    <w:p>
+      <w:pPr>
+        <w:pStyle w:val="ListParagraph"/>
+        <w:ind w:left="360"/>
+        <w:rPr>
+          <w:b/>
+          <w:sz w:val="24"/>
+          <w:szCs w:val="24"/>
+        </w:rPr>
+      </w:pPr>
     </w:p>
     <w:p>
       <w:pPr>
@@ -415,7 +520,39 @@
           <w:sz w:val="24"/>
           <w:szCs w:val="24"/>
         </w:rPr>
-        <w:t>Create chatroom: pick from the menu and provide chatroom name. close connection</w:t>
+        <w:t xml:space="preserve">Create </w:t>
+      </w:r>
+      <w:proofErr w:type="spellStart"/>
+      <w:r>
+        <w:rPr>
+          <w:sz w:val="24"/>
+          <w:szCs w:val="24"/>
+        </w:rPr>
+        <w:t>chatroom</w:t>
+      </w:r>
+      <w:proofErr w:type="spellEnd"/>
+      <w:r>
+        <w:rPr>
+          <w:sz w:val="24"/>
+          <w:szCs w:val="24"/>
+        </w:rPr>
+        <w:t xml:space="preserve">: pick from the menu and provide </w:t>
+      </w:r>
+      <w:proofErr w:type="spellStart"/>
+      <w:r>
+        <w:rPr>
+          <w:sz w:val="24"/>
+          <w:szCs w:val="24"/>
+        </w:rPr>
+        <w:t>chatroom</w:t>
+      </w:r>
+      <w:proofErr w:type="spellEnd"/>
+      <w:r>
+        <w:rPr>
+          <w:sz w:val="24"/>
+          <w:szCs w:val="24"/>
+        </w:rPr>
+        <w:t xml:space="preserve"> name. close connection</w:t>
       </w:r>
     </w:p>
     <w:p>
@@ -435,8 +572,33 @@
           <w:sz w:val="24"/>
           <w:szCs w:val="24"/>
         </w:rPr>
-        <w:t>Join chatroom: pick from list and enter chatroom</w:t>
-      </w:r>
+        <w:t xml:space="preserve">Join </w:t>
+      </w:r>
+      <w:proofErr w:type="spellStart"/>
+      <w:r>
+        <w:rPr>
+          <w:sz w:val="24"/>
+          <w:szCs w:val="24"/>
+        </w:rPr>
+        <w:t>chatroom</w:t>
+      </w:r>
+      <w:proofErr w:type="spellEnd"/>
+      <w:r>
+        <w:rPr>
+          <w:sz w:val="24"/>
+          <w:szCs w:val="24"/>
+        </w:rPr>
+        <w:t xml:space="preserve">: pick from list and enter </w:t>
+      </w:r>
+      <w:proofErr w:type="spellStart"/>
+      <w:r>
+        <w:rPr>
+          <w:sz w:val="24"/>
+          <w:szCs w:val="24"/>
+        </w:rPr>
+        <w:t>chatroom</w:t>
+      </w:r>
+      <w:proofErr w:type="spellEnd"/>
     </w:p>
     <w:p>
       <w:pPr>
@@ -455,12 +617,217 @@
           <w:sz w:val="24"/>
           <w:szCs w:val="24"/>
         </w:rPr>
-        <w:t>Delete chatroom: delete from list of chatroom. Close connection</w:t>
-      </w:r>
-    </w:p>
-    <w:p>
-      <w:pPr>
-        <w:ind w:left="720"/>
+        <w:t xml:space="preserve">Delete </w:t>
+      </w:r>
+      <w:proofErr w:type="spellStart"/>
+      <w:r>
+        <w:rPr>
+          <w:sz w:val="24"/>
+          <w:szCs w:val="24"/>
+        </w:rPr>
+        <w:t>chatroom</w:t>
+      </w:r>
+      <w:proofErr w:type="spellEnd"/>
+      <w:r>
+        <w:rPr>
+          <w:sz w:val="24"/>
+          <w:szCs w:val="24"/>
+        </w:rPr>
+        <w:t xml:space="preserve">: delete from list of </w:t>
+      </w:r>
+      <w:proofErr w:type="spellStart"/>
+      <w:r>
+        <w:rPr>
+          <w:sz w:val="24"/>
+          <w:szCs w:val="24"/>
+        </w:rPr>
+        <w:t>chatroom</w:t>
+      </w:r>
+      <w:proofErr w:type="spellEnd"/>
+      <w:r>
+        <w:rPr>
+          <w:sz w:val="24"/>
+          <w:szCs w:val="24"/>
+        </w:rPr>
+        <w:t>. Close connection</w:t>
+      </w:r>
+    </w:p>
+    <w:p>
+      <w:pPr>
+        <w:rPr>
+          <w:sz w:val="24"/>
+          <w:szCs w:val="24"/>
+        </w:rPr>
+      </w:pPr>
+    </w:p>
+    <w:p>
+      <w:pPr>
+        <w:pStyle w:val="ListParagraph"/>
+        <w:numPr>
+          <w:ilvl w:val="0"/>
+          <w:numId w:val="1"/>
+        </w:numPr>
+        <w:ind w:left="360"/>
+        <w:rPr>
+          <w:b/>
+          <w:sz w:val="24"/>
+          <w:szCs w:val="24"/>
+        </w:rPr>
+      </w:pPr>
+      <w:r>
+        <w:rPr>
+          <w:b/>
+          <w:sz w:val="24"/>
+          <w:szCs w:val="24"/>
+        </w:rPr>
+        <w:t>How to compile</w:t>
+      </w:r>
+    </w:p>
+    <w:p>
+      <w:pPr>
+        <w:rPr>
+          <w:sz w:val="24"/>
+          <w:szCs w:val="24"/>
+        </w:rPr>
+      </w:pPr>
+      <w:r>
+        <w:rPr>
+          <w:sz w:val="24"/>
+          <w:szCs w:val="24"/>
+        </w:rPr>
+        <w:t>Using linux.cs.tamu.edu</w:t>
+      </w:r>
+    </w:p>
+    <w:p>
+      <w:pPr>
+        <w:rPr>
+          <w:sz w:val="24"/>
+          <w:szCs w:val="24"/>
+        </w:rPr>
+      </w:pPr>
+      <w:r>
+        <w:rPr>
+          <w:sz w:val="24"/>
+          <w:szCs w:val="24"/>
+        </w:rPr>
+        <w:t>Server:</w:t>
+      </w:r>
+    </w:p>
+    <w:p>
+      <w:pPr>
+        <w:rPr>
+          <w:sz w:val="24"/>
+          <w:szCs w:val="24"/>
+        </w:rPr>
+      </w:pPr>
+      <w:proofErr w:type="gramStart"/>
+      <w:r>
+        <w:rPr>
+          <w:sz w:val="24"/>
+          <w:szCs w:val="24"/>
+        </w:rPr>
+        <w:t>g</w:t>
+      </w:r>
+      <w:proofErr w:type="gramEnd"/>
+      <w:r>
+        <w:rPr>
+          <w:sz w:val="24"/>
+          <w:szCs w:val="24"/>
+        </w:rPr>
+        <w:t xml:space="preserve">++ crsd.cpp –o </w:t>
+      </w:r>
+      <w:proofErr w:type="spellStart"/>
+      <w:r>
+        <w:rPr>
+          <w:sz w:val="24"/>
+          <w:szCs w:val="24"/>
+        </w:rPr>
+        <w:t>crsd</w:t>
+      </w:r>
+      <w:proofErr w:type="spellEnd"/>
+      <w:r>
+        <w:rPr>
+          <w:sz w:val="24"/>
+          <w:szCs w:val="24"/>
+        </w:rPr>
+        <w:t xml:space="preserve"> –</w:t>
+      </w:r>
+      <w:proofErr w:type="spellStart"/>
+      <w:r>
+        <w:rPr>
+          <w:sz w:val="24"/>
+          <w:szCs w:val="24"/>
+        </w:rPr>
+        <w:t>lpthread</w:t>
+      </w:r>
+      <w:proofErr w:type="spellEnd"/>
+    </w:p>
+    <w:p>
+      <w:pPr>
+        <w:rPr>
+          <w:sz w:val="24"/>
+          <w:szCs w:val="24"/>
+        </w:rPr>
+      </w:pPr>
+      <w:r>
+        <w:rPr>
+          <w:sz w:val="24"/>
+          <w:szCs w:val="24"/>
+        </w:rPr>
+        <w:t>Client:</w:t>
+      </w:r>
+    </w:p>
+    <w:p>
+      <w:pPr>
+        <w:rPr>
+          <w:sz w:val="24"/>
+          <w:szCs w:val="24"/>
+        </w:rPr>
+      </w:pPr>
+      <w:r>
+        <w:rPr>
+          <w:sz w:val="24"/>
+          <w:szCs w:val="24"/>
+        </w:rPr>
+        <w:t>???????</w:t>
+      </w:r>
+    </w:p>
+    <w:p>
+      <w:pPr>
+        <w:rPr>
+          <w:sz w:val="24"/>
+          <w:szCs w:val="24"/>
+        </w:rPr>
+      </w:pPr>
+    </w:p>
+    <w:p>
+      <w:pPr>
+        <w:pStyle w:val="ListParagraph"/>
+        <w:numPr>
+          <w:ilvl w:val="0"/>
+          <w:numId w:val="1"/>
+        </w:numPr>
+        <w:ind w:left="360"/>
+        <w:rPr>
+          <w:b/>
+          <w:sz w:val="24"/>
+          <w:szCs w:val="24"/>
+        </w:rPr>
+      </w:pPr>
+      <w:r>
+        <w:rPr>
+          <w:b/>
+          <w:sz w:val="24"/>
+          <w:szCs w:val="24"/>
+        </w:rPr>
+        <w:lastRenderedPageBreak/>
+        <w:t>How to run</w:t>
+      </w:r>
+      <w:bookmarkStart w:id="0" w:name="_GoBack"/>
+      <w:bookmarkEnd w:id="0"/>
+    </w:p>
+    <w:p>
+      <w:pPr>
         <w:rPr>
           <w:sz w:val="24"/>
           <w:szCs w:val="24"/>
@@ -572,6 +939,118 @@
 <file path=word/numbering.xml><?xml version="1.0" encoding="utf-8"?>
 <w:numbering xmlns:wpc="http://schemas.microsoft.com/office/word/2010/wordprocessingCanvas" xmlns:mc="http://schemas.openxmlformats.org/markup-compatibility/2006" xmlns:o="urn:schemas-microsoft-com:office:office" xmlns:r="http://schemas.openxmlformats.org/officeDocument/2006/relationships" xmlns:m="http://schemas.openxmlformats.org/officeDocument/2006/math" xmlns:v="urn:schemas-microsoft-com:vml" xmlns:wp14="http://schemas.microsoft.com/office/word/2010/wordprocessingDrawing" xmlns:wp="http://schemas.openxmlformats.org/drawingml/2006/wordprocessingDrawing" xmlns:w10="urn:schemas-microsoft-com:office:word" xmlns:w="http://schemas.openxmlformats.org/wordprocessingml/2006/main" xmlns:w14="http://schemas.microsoft.com/office/word/2010/wordml" xmlns:wpg="http://schemas.microsoft.com/office/word/2010/wordprocessingGroup" xmlns:wpi="http://schemas.microsoft.com/office/word/2010/wordprocessingInk" xmlns:wne="http://schemas.microsoft.com/office/word/2006/wordml" xmlns:wps="http://schemas.microsoft.com/office/word/2010/wordprocessingShape" mc:Ignorable="w14 wp14">
   <w:abstractNum w:abstractNumId="0">
+    <w:nsid w:val="02D71CB7"/>
+    <w:multiLevelType w:val="hybridMultilevel"/>
+    <w:tmpl w:val="4E0A5CBC"/>
+    <w:lvl w:ilvl="0" w:tplc="E36C27CE">
+      <w:numFmt w:val="bullet"/>
+      <w:lvlText w:val=""/>
+      <w:lvlJc w:val="left"/>
+      <w:pPr>
+        <w:ind w:left="420" w:hanging="360"/>
+      </w:pPr>
+      <w:rPr>
+        <w:rFonts w:ascii="Wingdings" w:eastAsiaTheme="minorEastAsia" w:hAnsi="Wingdings" w:cstheme="minorBidi" w:hint="default"/>
+      </w:rPr>
+    </w:lvl>
+    <w:lvl w:ilvl="1" w:tplc="04090003" w:tentative="1">
+      <w:start w:val="1"/>
+      <w:numFmt w:val="bullet"/>
+      <w:lvlText w:val="o"/>
+      <w:lvlJc w:val="left"/>
+      <w:pPr>
+        <w:ind w:left="1140" w:hanging="360"/>
+      </w:pPr>
+      <w:rPr>
+        <w:rFonts w:ascii="Courier New" w:hAnsi="Courier New" w:cs="Courier New" w:hint="default"/>
+      </w:rPr>
+    </w:lvl>
+    <w:lvl w:ilvl="2" w:tplc="04090005" w:tentative="1">
+      <w:start w:val="1"/>
+      <w:numFmt w:val="bullet"/>
+      <w:lvlText w:val=""/>
+      <w:lvlJc w:val="left"/>
+      <w:pPr>
+        <w:ind w:left="1860" w:hanging="360"/>
+      </w:pPr>
+      <w:rPr>
+        <w:rFonts w:ascii="Wingdings" w:hAnsi="Wingdings" w:hint="default"/>
+      </w:rPr>
+    </w:lvl>
+    <w:lvl w:ilvl="3" w:tplc="04090001" w:tentative="1">
+      <w:start w:val="1"/>
+      <w:numFmt w:val="bullet"/>
+      <w:lvlText w:val=""/>
+      <w:lvlJc w:val="left"/>
+      <w:pPr>
+        <w:ind w:left="2580" w:hanging="360"/>
+      </w:pPr>
+      <w:rPr>
+        <w:rFonts w:ascii="Symbol" w:hAnsi="Symbol" w:hint="default"/>
+      </w:rPr>
+    </w:lvl>
+    <w:lvl w:ilvl="4" w:tplc="04090003" w:tentative="1">
+      <w:start w:val="1"/>
+      <w:numFmt w:val="bullet"/>
+      <w:lvlText w:val="o"/>
+      <w:lvlJc w:val="left"/>
+      <w:pPr>
+        <w:ind w:left="3300" w:hanging="360"/>
+      </w:pPr>
+      <w:rPr>
+        <w:rFonts w:ascii="Courier New" w:hAnsi="Courier New" w:cs="Courier New" w:hint="default"/>
+      </w:rPr>
+    </w:lvl>
+    <w:lvl w:ilvl="5" w:tplc="04090005" w:tentative="1">
+      <w:start w:val="1"/>
+      <w:numFmt w:val="bullet"/>
+      <w:lvlText w:val=""/>
+      <w:lvlJc w:val="left"/>
+      <w:pPr>
+        <w:ind w:left="4020" w:hanging="360"/>
+      </w:pPr>
+      <w:rPr>
+        <w:rFonts w:ascii="Wingdings" w:hAnsi="Wingdings" w:hint="default"/>
+      </w:rPr>
+    </w:lvl>
+    <w:lvl w:ilvl="6" w:tplc="04090001" w:tentative="1">
+      <w:start w:val="1"/>
+      <w:numFmt w:val="bullet"/>
+      <w:lvlText w:val=""/>
+      <w:lvlJc w:val="left"/>
+      <w:pPr>
+        <w:ind w:left="4740" w:hanging="360"/>
+      </w:pPr>
+      <w:rPr>
+        <w:rFonts w:ascii="Symbol" w:hAnsi="Symbol" w:hint="default"/>
+      </w:rPr>
+    </w:lvl>
+    <w:lvl w:ilvl="7" w:tplc="04090003" w:tentative="1">
+      <w:start w:val="1"/>
+      <w:numFmt w:val="bullet"/>
+      <w:lvlText w:val="o"/>
+      <w:lvlJc w:val="left"/>
+      <w:pPr>
+        <w:ind w:left="5460" w:hanging="360"/>
+      </w:pPr>
+      <w:rPr>
+        <w:rFonts w:ascii="Courier New" w:hAnsi="Courier New" w:cs="Courier New" w:hint="default"/>
+      </w:rPr>
+    </w:lvl>
+    <w:lvl w:ilvl="8" w:tplc="04090005" w:tentative="1">
+      <w:start w:val="1"/>
+      <w:numFmt w:val="bullet"/>
+      <w:lvlText w:val=""/>
+      <w:lvlJc w:val="left"/>
+      <w:pPr>
+        <w:ind w:left="6180" w:hanging="360"/>
+      </w:pPr>
+      <w:rPr>
+        <w:rFonts w:ascii="Wingdings" w:hAnsi="Wingdings" w:hint="default"/>
+      </w:rPr>
+    </w:lvl>
+  </w:abstractNum>
+  <w:abstractNum w:abstractNumId="1">
     <w:nsid w:val="0BC8246C"/>
     <w:multiLevelType w:val="hybridMultilevel"/>
     <w:tmpl w:val="67103900"/>
@@ -660,10 +1139,10 @@
       </w:pPr>
     </w:lvl>
   </w:abstractNum>
-  <w:abstractNum w:abstractNumId="1">
+  <w:abstractNum w:abstractNumId="2">
     <w:nsid w:val="3ABE5876"/>
     <w:multiLevelType w:val="hybridMultilevel"/>
-    <w:tmpl w:val="89620D8A"/>
+    <w:tmpl w:val="3BEC3152"/>
     <w:lvl w:ilvl="0" w:tplc="068C925E">
       <w:numFmt w:val="bullet"/>
       <w:lvlText w:val="&gt;"/>
@@ -772,7 +1251,7 @@
       </w:rPr>
     </w:lvl>
   </w:abstractNum>
-  <w:abstractNum w:abstractNumId="2">
+  <w:abstractNum w:abstractNumId="3">
     <w:nsid w:val="438C0918"/>
     <w:multiLevelType w:val="hybridMultilevel"/>
     <w:tmpl w:val="F31281E4"/>
@@ -885,7 +1364,7 @@
       </w:rPr>
     </w:lvl>
   </w:abstractNum>
-  <w:abstractNum w:abstractNumId="3">
+  <w:abstractNum w:abstractNumId="4">
     <w:nsid w:val="52A30684"/>
     <w:multiLevelType w:val="hybridMultilevel"/>
     <w:tmpl w:val="C3EE36EC"/>
@@ -974,7 +1453,7 @@
       </w:pPr>
     </w:lvl>
   </w:abstractNum>
-  <w:abstractNum w:abstractNumId="4">
+  <w:abstractNum w:abstractNumId="5">
     <w:nsid w:val="77473682"/>
     <w:multiLevelType w:val="hybridMultilevel"/>
     <w:tmpl w:val="CA4EAA2C"/>
@@ -1087,7 +1566,7 @@
       </w:rPr>
     </w:lvl>
   </w:abstractNum>
-  <w:abstractNum w:abstractNumId="5">
+  <w:abstractNum w:abstractNumId="6">
     <w:nsid w:val="7AB36AE7"/>
     <w:multiLevelType w:val="hybridMultilevel"/>
     <w:tmpl w:val="ECBA4D5A"/>
@@ -1200,23 +1679,141 @@
       </w:rPr>
     </w:lvl>
   </w:abstractNum>
+  <w:abstractNum w:abstractNumId="7">
+    <w:nsid w:val="7E87491A"/>
+    <w:multiLevelType w:val="hybridMultilevel"/>
+    <w:tmpl w:val="1E6A0F46"/>
+    <w:lvl w:ilvl="0" w:tplc="7702F546">
+      <w:numFmt w:val="bullet"/>
+      <w:lvlText w:val="-"/>
+      <w:lvlJc w:val="left"/>
+      <w:pPr>
+        <w:ind w:left="1080" w:hanging="360"/>
+      </w:pPr>
+      <w:rPr>
+        <w:rFonts w:ascii="Calibri" w:eastAsiaTheme="minorEastAsia" w:hAnsi="Calibri" w:cs="Calibri" w:hint="default"/>
+      </w:rPr>
+    </w:lvl>
+    <w:lvl w:ilvl="1" w:tplc="04090003" w:tentative="1">
+      <w:start w:val="1"/>
+      <w:numFmt w:val="bullet"/>
+      <w:lvlText w:val="o"/>
+      <w:lvlJc w:val="left"/>
+      <w:pPr>
+        <w:ind w:left="1800" w:hanging="360"/>
+      </w:pPr>
+      <w:rPr>
+        <w:rFonts w:ascii="Courier New" w:hAnsi="Courier New" w:cs="Courier New" w:hint="default"/>
+      </w:rPr>
+    </w:lvl>
+    <w:lvl w:ilvl="2" w:tplc="04090005" w:tentative="1">
+      <w:start w:val="1"/>
+      <w:numFmt w:val="bullet"/>
+      <w:lvlText w:val=""/>
+      <w:lvlJc w:val="left"/>
+      <w:pPr>
+        <w:ind w:left="2520" w:hanging="360"/>
+      </w:pPr>
+      <w:rPr>
+        <w:rFonts w:ascii="Wingdings" w:hAnsi="Wingdings" w:hint="default"/>
+      </w:rPr>
+    </w:lvl>
+    <w:lvl w:ilvl="3" w:tplc="04090001" w:tentative="1">
+      <w:start w:val="1"/>
+      <w:numFmt w:val="bullet"/>
+      <w:lvlText w:val=""/>
+      <w:lvlJc w:val="left"/>
+      <w:pPr>
+        <w:ind w:left="3240" w:hanging="360"/>
+      </w:pPr>
+      <w:rPr>
+        <w:rFonts w:ascii="Symbol" w:hAnsi="Symbol" w:hint="default"/>
+      </w:rPr>
+    </w:lvl>
+    <w:lvl w:ilvl="4" w:tplc="04090003" w:tentative="1">
+      <w:start w:val="1"/>
+      <w:numFmt w:val="bullet"/>
+      <w:lvlText w:val="o"/>
+      <w:lvlJc w:val="left"/>
+      <w:pPr>
+        <w:ind w:left="3960" w:hanging="360"/>
+      </w:pPr>
+      <w:rPr>
+        <w:rFonts w:ascii="Courier New" w:hAnsi="Courier New" w:cs="Courier New" w:hint="default"/>
+      </w:rPr>
+    </w:lvl>
+    <w:lvl w:ilvl="5" w:tplc="04090005" w:tentative="1">
+      <w:start w:val="1"/>
+      <w:numFmt w:val="bullet"/>
+      <w:lvlText w:val=""/>
+      <w:lvlJc w:val="left"/>
+      <w:pPr>
+        <w:ind w:left="4680" w:hanging="360"/>
+      </w:pPr>
+      <w:rPr>
+        <w:rFonts w:ascii="Wingdings" w:hAnsi="Wingdings" w:hint="default"/>
+      </w:rPr>
+    </w:lvl>
+    <w:lvl w:ilvl="6" w:tplc="04090001" w:tentative="1">
+      <w:start w:val="1"/>
+      <w:numFmt w:val="bullet"/>
+      <w:lvlText w:val=""/>
+      <w:lvlJc w:val="left"/>
+      <w:pPr>
+        <w:ind w:left="5400" w:hanging="360"/>
+      </w:pPr>
+      <w:rPr>
+        <w:rFonts w:ascii="Symbol" w:hAnsi="Symbol" w:hint="default"/>
+      </w:rPr>
+    </w:lvl>
+    <w:lvl w:ilvl="7" w:tplc="04090003" w:tentative="1">
+      <w:start w:val="1"/>
+      <w:numFmt w:val="bullet"/>
+      <w:lvlText w:val="o"/>
+      <w:lvlJc w:val="left"/>
+      <w:pPr>
+        <w:ind w:left="6120" w:hanging="360"/>
+      </w:pPr>
+      <w:rPr>
+        <w:rFonts w:ascii="Courier New" w:hAnsi="Courier New" w:cs="Courier New" w:hint="default"/>
+      </w:rPr>
+    </w:lvl>
+    <w:lvl w:ilvl="8" w:tplc="04090005" w:tentative="1">
+      <w:start w:val="1"/>
+      <w:numFmt w:val="bullet"/>
+      <w:lvlText w:val=""/>
+      <w:lvlJc w:val="left"/>
+      <w:pPr>
+        <w:ind w:left="6840" w:hanging="360"/>
+      </w:pPr>
+      <w:rPr>
+        <w:rFonts w:ascii="Wingdings" w:hAnsi="Wingdings" w:hint="default"/>
+      </w:rPr>
+    </w:lvl>
+  </w:abstractNum>
   <w:num w:numId="1">
+    <w:abstractNumId w:val="2"/>
+  </w:num>
+  <w:num w:numId="2">
     <w:abstractNumId w:val="1"/>
   </w:num>
-  <w:num w:numId="2">
-    <w:abstractNumId w:val="0"/>
+  <w:num w:numId="3">
+    <w:abstractNumId w:val="5"/>
   </w:num>
-  <w:num w:numId="3">
+  <w:num w:numId="4">
+    <w:abstractNumId w:val="3"/>
+  </w:num>
+  <w:num w:numId="5">
+    <w:abstractNumId w:val="6"/>
+  </w:num>
+  <w:num w:numId="6">
     <w:abstractNumId w:val="4"/>
   </w:num>
-  <w:num w:numId="4">
-    <w:abstractNumId w:val="2"/>
+  <w:num w:numId="7">
+    <w:abstractNumId w:val="7"/>
   </w:num>
-  <w:num w:numId="5">
-    <w:abstractNumId w:val="5"/>
-  </w:num>
-  <w:num w:numId="6">
-    <w:abstractNumId w:val="3"/>
+  <w:num w:numId="8">
+    <w:abstractNumId w:val="0"/>
   </w:num>
 </w:numbering>
 </file>

</xml_diff>

<commit_message>
room_name not working> i'm trying to fix it
</commit_message>
<xml_diff>
--- a/DESIGN DOCUMENT.docx
+++ b/DESIGN DOCUMENT.docx
@@ -823,6 +823,14 @@
         <w:lastRenderedPageBreak/>
         <w:t>How to run</w:t>
       </w:r>
+    </w:p>
+    <w:p>
+      <w:pPr>
+        <w:rPr>
+          <w:sz w:val="24"/>
+          <w:szCs w:val="24"/>
+        </w:rPr>
+      </w:pPr>
       <w:bookmarkStart w:id="0" w:name="_GoBack"/>
       <w:bookmarkEnd w:id="0"/>
     </w:p>
@@ -836,14 +844,6 @@
     </w:p>
     <w:p>
       <w:pPr>
-        <w:rPr>
-          <w:sz w:val="24"/>
-          <w:szCs w:val="24"/>
-        </w:rPr>
-      </w:pPr>
-    </w:p>
-    <w:p>
-      <w:pPr>
         <w:pStyle w:val="ListParagraph"/>
         <w:ind w:left="1080"/>
         <w:rPr>
@@ -851,9 +851,49 @@
           <w:szCs w:val="24"/>
         </w:rPr>
       </w:pPr>
+      <w:r>
+        <w:rPr>
+          <w:noProof/>
+        </w:rPr>
+        <w:drawing>
+          <wp:inline distT="0" distB="0" distL="0" distR="0" wp14:anchorId="0770CD0A" wp14:editId="1CC3DF33">
+            <wp:extent cx="6491333" cy="4057083"/>
+            <wp:effectExtent l="0" t="0" r="0" b="0"/>
+            <wp:docPr id="1" name="Picture 1"/>
+            <wp:cNvGraphicFramePr>
+              <a:graphicFrameLocks xmlns:a="http://schemas.openxmlformats.org/drawingml/2006/main" noChangeAspect="1"/>
+            </wp:cNvGraphicFramePr>
+            <a:graphic xmlns:a="http://schemas.openxmlformats.org/drawingml/2006/main">
+              <a:graphicData uri="http://schemas.openxmlformats.org/drawingml/2006/picture">
+                <pic:pic xmlns:pic="http://schemas.openxmlformats.org/drawingml/2006/picture">
+                  <pic:nvPicPr>
+                    <pic:cNvPr id="0" name=""/>
+                    <pic:cNvPicPr/>
+                  </pic:nvPicPr>
+                  <pic:blipFill>
+                    <a:blip r:embed="rId8"/>
+                    <a:stretch>
+                      <a:fillRect/>
+                    </a:stretch>
+                  </pic:blipFill>
+                  <pic:spPr>
+                    <a:xfrm>
+                      <a:off x="0" y="0"/>
+                      <a:ext cx="6496282" cy="4060176"/>
+                    </a:xfrm>
+                    <a:prstGeom prst="rect">
+                      <a:avLst/>
+                    </a:prstGeom>
+                  </pic:spPr>
+                </pic:pic>
+              </a:graphicData>
+            </a:graphic>
+          </wp:inline>
+        </w:drawing>
+      </w:r>
     </w:p>
     <w:sectPr>
-      <w:headerReference w:type="default" r:id="rId8"/>
+      <w:headerReference w:type="default" r:id="rId9"/>
       <w:pgSz w:w="12240" w:h="15840"/>
       <w:pgMar w:top="1440" w:right="1440" w:bottom="1440" w:left="1440" w:header="720" w:footer="720" w:gutter="0"/>
       <w:cols w:space="720"/>
@@ -2064,6 +2104,36 @@
       <w:ind w:left="720"/>
       <w:contextualSpacing/>
     </w:pPr>
+  </w:style>
+  <w:style w:type="paragraph" w:styleId="BalloonText">
+    <w:name w:val="Balloon Text"/>
+    <w:basedOn w:val="Normal"/>
+    <w:link w:val="BalloonTextChar"/>
+    <w:uiPriority w:val="99"/>
+    <w:semiHidden/>
+    <w:unhideWhenUsed/>
+    <w:rsid w:val="00690AC3"/>
+    <w:pPr>
+      <w:spacing w:after="0" w:line="240" w:lineRule="auto"/>
+    </w:pPr>
+    <w:rPr>
+      <w:rFonts w:ascii="Tahoma" w:hAnsi="Tahoma" w:cs="Tahoma"/>
+      <w:sz w:val="16"/>
+      <w:szCs w:val="16"/>
+    </w:rPr>
+  </w:style>
+  <w:style w:type="character" w:customStyle="1" w:styleId="BalloonTextChar">
+    <w:name w:val="Balloon Text Char"/>
+    <w:basedOn w:val="DefaultParagraphFont"/>
+    <w:link w:val="BalloonText"/>
+    <w:uiPriority w:val="99"/>
+    <w:semiHidden/>
+    <w:rsid w:val="00690AC3"/>
+    <w:rPr>
+      <w:rFonts w:ascii="Tahoma" w:hAnsi="Tahoma" w:cs="Tahoma"/>
+      <w:sz w:val="16"/>
+      <w:szCs w:val="16"/>
+    </w:rPr>
   </w:style>
 </w:styles>
 </file>

</xml_diff>